<commit_message>
Added answer for question #1 in questions for Lesson#3
</commit_message>
<xml_diff>
--- a/Lesson#3/Lesson#3_questions.docx
+++ b/Lesson#3/Lesson#3_questions.docx
@@ -11,6 +11,70 @@
         </w:numPr>
       </w:pPr>
       <w:r>
+        <w:rPr>
+          <w:noProof/>
+        </w:rPr>
+        <mc:AlternateContent>
+          <mc:Choice Requires="wps">
+            <w:drawing>
+              <wp:anchor distT="0" distB="0" distL="114300" distR="114300" simplePos="0" relativeHeight="251689984" behindDoc="0" locked="0" layoutInCell="1" allowOverlap="1" wp14:anchorId="40D8A9B2" wp14:editId="0BBFF99D">
+                <wp:simplePos x="0" y="0"/>
+                <wp:positionH relativeFrom="margin">
+                  <wp:align>center</wp:align>
+                </wp:positionH>
+                <wp:positionV relativeFrom="paragraph">
+                  <wp:posOffset>421640</wp:posOffset>
+                </wp:positionV>
+                <wp:extent cx="6429375" cy="0"/>
+                <wp:effectExtent l="0" t="0" r="0" b="0"/>
+                <wp:wrapNone/>
+                <wp:docPr id="16" name="Прямая соединительная линия 16"/>
+                <wp:cNvGraphicFramePr/>
+                <a:graphic xmlns:a="http://schemas.openxmlformats.org/drawingml/2006/main">
+                  <a:graphicData uri="http://schemas.microsoft.com/office/word/2010/wordprocessingShape">
+                    <wps:wsp>
+                      <wps:cNvCnPr/>
+                      <wps:spPr>
+                        <a:xfrm>
+                          <a:off x="0" y="0"/>
+                          <a:ext cx="6429375" cy="0"/>
+                        </a:xfrm>
+                        <a:prstGeom prst="line">
+                          <a:avLst/>
+                        </a:prstGeom>
+                      </wps:spPr>
+                      <wps:style>
+                        <a:lnRef idx="3">
+                          <a:schemeClr val="dk1"/>
+                        </a:lnRef>
+                        <a:fillRef idx="0">
+                          <a:schemeClr val="dk1"/>
+                        </a:fillRef>
+                        <a:effectRef idx="2">
+                          <a:schemeClr val="dk1"/>
+                        </a:effectRef>
+                        <a:fontRef idx="minor">
+                          <a:schemeClr val="tx1"/>
+                        </a:fontRef>
+                      </wps:style>
+                      <wps:bodyPr/>
+                    </wps:wsp>
+                  </a:graphicData>
+                </a:graphic>
+              </wp:anchor>
+            </w:drawing>
+          </mc:Choice>
+          <mc:Fallback>
+            <w:pict>
+              <v:line w14:anchorId="1075147C" id="Прямая соединительная линия 16" o:spid="_x0000_s1026" style="position:absolute;z-index:251689984;visibility:visible;mso-wrap-style:square;mso-wrap-distance-left:9pt;mso-wrap-distance-top:0;mso-wrap-distance-right:9pt;mso-wrap-distance-bottom:0;mso-position-horizontal:center;mso-position-horizontal-relative:margin;mso-position-vertical:absolute;mso-position-vertical-relative:text" from="0,33.2pt" to="506.25pt,33.2pt" o:gfxdata="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" strokecolor="black [3200]" strokeweight="1.5pt">
+                <v:stroke joinstyle="miter"/>
+                <w10:wrap anchorx="margin"/>
+              </v:line>
+            </w:pict>
+          </mc:Fallback>
+        </mc:AlternateContent>
+      </w:r>
+      <w:r>
         <w:t>Почему нужно избегать объявления функций без аргументов, когда она не принимает никаких аргументов</w:t>
       </w:r>
       <w:r>
@@ -166,29 +230,110 @@
       <w:pPr>
         <w:rPr>
           <w:rFonts w:cstheme="minorHAnsi"/>
-          <w:lang w:val="en-US"/>
-        </w:rPr>
-      </w:pPr>
+        </w:rPr>
+      </w:pPr>
+      <w:bookmarkStart w:id="0" w:name="_GoBack"/>
+      <w:bookmarkEnd w:id="0"/>
       <w:r>
         <w:rPr>
           <w:rFonts w:cstheme="minorHAnsi"/>
+          <w:highlight w:val="yellow"/>
         </w:rPr>
         <w:t>Ответ</w:t>
       </w:r>
       <w:r>
         <w:rPr>
           <w:rFonts w:cstheme="minorHAnsi"/>
-          <w:lang w:val="en-US"/>
-        </w:rPr>
-        <w:t xml:space="preserve">: </w:t>
-      </w:r>
-    </w:p>
-    <w:p>
-      <w:pPr>
+          <w:highlight w:val="yellow"/>
+        </w:rPr>
+        <w:t xml:space="preserve">: чтобы обозначить то, что функция не принимает никакие аргументы. Если не написать </w:t>
+      </w:r>
+      <w:r>
         <w:rPr>
           <w:rFonts w:cstheme="minorHAnsi"/>
-        </w:rPr>
-      </w:pPr>
+          <w:highlight w:val="yellow"/>
+          <w:lang w:val="en-US"/>
+        </w:rPr>
+        <w:t>void</w:t>
+      </w:r>
+      <w:r>
+        <w:rPr>
+          <w:rFonts w:cstheme="minorHAnsi"/>
+          <w:highlight w:val="yellow"/>
+        </w:rPr>
+        <w:t>, то можно передать в функцию аргументы и не получить ошибку об этом.</w:t>
+      </w:r>
+    </w:p>
+    <w:p>
+      <w:pPr>
+        <w:rPr>
+          <w:rFonts w:cstheme="minorHAnsi"/>
+        </w:rPr>
+      </w:pPr>
+      <w:r>
+        <w:rPr>
+          <w:noProof/>
+        </w:rPr>
+        <mc:AlternateContent>
+          <mc:Choice Requires="wps">
+            <w:drawing>
+              <wp:anchor distT="0" distB="0" distL="114300" distR="114300" simplePos="0" relativeHeight="251687936" behindDoc="0" locked="0" layoutInCell="1" allowOverlap="1" wp14:anchorId="551BDE7E" wp14:editId="1D5D3B75">
+                <wp:simplePos x="0" y="0"/>
+                <wp:positionH relativeFrom="margin">
+                  <wp:align>center</wp:align>
+                </wp:positionH>
+                <wp:positionV relativeFrom="paragraph">
+                  <wp:posOffset>0</wp:posOffset>
+                </wp:positionV>
+                <wp:extent cx="6429375" cy="0"/>
+                <wp:effectExtent l="0" t="0" r="0" b="0"/>
+                <wp:wrapNone/>
+                <wp:docPr id="15" name="Прямая соединительная линия 15"/>
+                <wp:cNvGraphicFramePr/>
+                <a:graphic xmlns:a="http://schemas.openxmlformats.org/drawingml/2006/main">
+                  <a:graphicData uri="http://schemas.microsoft.com/office/word/2010/wordprocessingShape">
+                    <wps:wsp>
+                      <wps:cNvCnPr/>
+                      <wps:spPr>
+                        <a:xfrm>
+                          <a:off x="0" y="0"/>
+                          <a:ext cx="6429375" cy="0"/>
+                        </a:xfrm>
+                        <a:prstGeom prst="line">
+                          <a:avLst/>
+                        </a:prstGeom>
+                      </wps:spPr>
+                      <wps:style>
+                        <a:lnRef idx="3">
+                          <a:schemeClr val="dk1"/>
+                        </a:lnRef>
+                        <a:fillRef idx="0">
+                          <a:schemeClr val="dk1"/>
+                        </a:fillRef>
+                        <a:effectRef idx="2">
+                          <a:schemeClr val="dk1"/>
+                        </a:effectRef>
+                        <a:fontRef idx="minor">
+                          <a:schemeClr val="tx1"/>
+                        </a:fontRef>
+                      </wps:style>
+                      <wps:bodyPr/>
+                    </wps:wsp>
+                  </a:graphicData>
+                </a:graphic>
+              </wp:anchor>
+            </w:drawing>
+          </mc:Choice>
+          <mc:Fallback>
+            <w:pict>
+              <v:line w14:anchorId="30212D0E" id="Прямая соединительная линия 15" o:spid="_x0000_s1026" style="position:absolute;z-index:251687936;visibility:visible;mso-wrap-style:square;mso-wrap-distance-left:9pt;mso-wrap-distance-top:0;mso-wrap-distance-right:9pt;mso-wrap-distance-bottom:0;mso-position-horizontal:center;mso-position-horizontal-relative:margin;mso-position-vertical:absolute;mso-position-vertical-relative:text" from="0,0" to="506.25pt,0" o:gfxdata="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" strokecolor="black [3200]" strokeweight="1.5pt">
+                <v:stroke joinstyle="miter"/>
+                <w10:wrap anchorx="margin"/>
+              </v:line>
+            </w:pict>
+          </mc:Fallback>
+        </mc:AlternateContent>
+      </w:r>
     </w:p>
     <w:p>
       <w:pPr>
@@ -1045,7 +1190,27 @@
           <w:szCs w:val="18"/>
           <w:lang w:val="en-US"/>
         </w:rPr>
-        <w:t>"Result: %s", get_result_str(0));</w:t>
+        <w:t xml:space="preserve">"Result: %s", </w:t>
+      </w:r>
+      <w:proofErr w:type="spellStart"/>
+      <w:r>
+        <w:rPr>
+          <w:rFonts w:ascii="Courier New" w:hAnsi="Courier New" w:cs="Courier New"/>
+          <w:sz w:val="18"/>
+          <w:szCs w:val="18"/>
+          <w:lang w:val="en-US"/>
+        </w:rPr>
+        <w:t>get_result_str</w:t>
+      </w:r>
+      <w:proofErr w:type="spellEnd"/>
+      <w:r>
+        <w:rPr>
+          <w:rFonts w:ascii="Courier New" w:hAnsi="Courier New" w:cs="Courier New"/>
+          <w:sz w:val="18"/>
+          <w:szCs w:val="18"/>
+          <w:lang w:val="en-US"/>
+        </w:rPr>
+        <w:t>(0));</w:t>
       </w:r>
     </w:p>
     <w:p>
@@ -1499,7 +1664,14 @@
         <w:rPr>
           <w:highlight w:val="yellow"/>
         </w:rPr>
-        <w:t xml:space="preserve"> программы с помощью директив #</w:t>
+        <w:t xml:space="preserve"> программы с помощью </w:t>
+      </w:r>
+      <w:r>
+        <w:rPr>
+          <w:highlight w:val="yellow"/>
+        </w:rPr>
+        <w:lastRenderedPageBreak/>
+        <w:t>директив #</w:t>
       </w:r>
       <w:proofErr w:type="spellStart"/>
       <w:r>
@@ -1628,7 +1800,6 @@
         <w:rPr>
           <w:noProof/>
         </w:rPr>
-        <w:lastRenderedPageBreak/>
         <mc:AlternateContent>
           <mc:Choice Requires="wps">
             <w:drawing>
@@ -2092,7 +2263,13 @@
           <w:highlight w:val="yellow"/>
           <w:lang w:val="en-US"/>
         </w:rPr>
-        <w:t xml:space="preserve">extern. </w:t>
+        <w:t>extern</w:t>
+      </w:r>
+      <w:r>
+        <w:rPr>
+          <w:highlight w:val="yellow"/>
+        </w:rPr>
+        <w:t xml:space="preserve">. </w:t>
       </w:r>
       <w:r>
         <w:rPr>
@@ -2277,8 +2454,6 @@
       </w:r>
     </w:p>
     <w:p>
-      <w:bookmarkStart w:id="0" w:name="_GoBack"/>
-      <w:bookmarkEnd w:id="0"/>
       <w:r>
         <w:rPr>
           <w:noProof/>

</xml_diff>